<commit_message>
Criação do modelo de casos de uso
</commit_message>
<xml_diff>
--- a/design/SD-Arquitetura.docx
+++ b/design/SD-Arquitetura.docx
@@ -2,8 +2,6 @@
 <file path=word/document.xml><?xml version="1.0" encoding="utf-8"?>
 <w:document xmlns:wpc="http://schemas.microsoft.com/office/word/2010/wordprocessingCanvas" xmlns:mc="http://schemas.openxmlformats.org/markup-compatibility/2006" xmlns:o="urn:schemas-microsoft-com:office:office" xmlns:r="http://schemas.openxmlformats.org/officeDocument/2006/relationships" xmlns:m="http://schemas.openxmlformats.org/officeDocument/2006/math" xmlns:v="urn:schemas-microsoft-com:vml" xmlns:wp14="http://schemas.microsoft.com/office/word/2010/wordprocessingDrawing" xmlns:wp="http://schemas.openxmlformats.org/drawingml/2006/wordprocessingDrawing" xmlns:w10="urn:schemas-microsoft-com:office:word" xmlns:w="http://schemas.openxmlformats.org/wordprocessingml/2006/main" xmlns:w14="http://schemas.microsoft.com/office/word/2010/wordml" xmlns:wpg="http://schemas.microsoft.com/office/word/2010/wordprocessingGroup" xmlns:wpi="http://schemas.microsoft.com/office/word/2010/wordprocessingInk" xmlns:wne="http://schemas.microsoft.com/office/word/2006/wordml" xmlns:wps="http://schemas.microsoft.com/office/word/2010/wordprocessingShape" mc:Ignorable="w14 wp14">
   <w:body>
-    <w:bookmarkStart w:id="0" w:name="_GoBack"/>
-    <w:bookmarkEnd w:id="0"/>
     <w:p>
       <w:pPr>
         <w:pStyle w:val="Ttulo"/>
@@ -12,34 +10,28 @@
         </w:rPr>
       </w:pPr>
       <w:r>
-        <w:fldChar w:fldCharType="begin"/>
-      </w:r>
-      <w:r>
-        <w:rPr>
-          <w:lang w:val="pt-BR"/>
-        </w:rPr>
-        <w:instrText xml:space="preserve"> SUBJECT  \* MERGEFORMAT </w:instrText>
-      </w:r>
-      <w:r>
-        <w:fldChar w:fldCharType="separate"/>
-      </w:r>
-      <w:r>
-        <w:rPr>
-          <w:lang w:val="pt-BR"/>
-        </w:rPr>
-        <w:t>&lt;Project Name&gt;</w:t>
-      </w:r>
-      <w:r>
-        <w:fldChar w:fldCharType="end"/>
+        <w:t>School Drive</w:t>
       </w:r>
     </w:p>
     <w:p>
       <w:pPr>
         <w:pStyle w:val="Ttulo"/>
       </w:pPr>
-      <w:r>
-        <w:t>Projeto Arquitetural</w:t>
-      </w:r>
+      <w:proofErr w:type="spellStart"/>
+      <w:r>
+        <w:t>Projeto</w:t>
+      </w:r>
+      <w:proofErr w:type="spellEnd"/>
+      <w:r>
+        <w:t xml:space="preserve"> </w:t>
+      </w:r>
+      <w:proofErr w:type="spellStart"/>
+      <w:r>
+        <w:t>Arquitetural</w:t>
+      </w:r>
+      <w:bookmarkStart w:id="0" w:name="_GoBack"/>
+      <w:bookmarkEnd w:id="0"/>
+      <w:proofErr w:type="spellEnd"/>
     </w:p>
     <w:p/>
     <w:p>
@@ -58,16 +50,7 @@
           <w:vanish/>
           <w:color w:val="0000FF"/>
         </w:rPr>
-        <w:t>There is guidance within this template that appears in a style named InfoBlue. This style has a hidden font attribute that allows you to toggle whether it is visible or hidden in this temp</w:t>
-      </w:r>
-      <w:r>
-        <w:rPr>
-          <w:rFonts w:ascii="Times" w:hAnsi="Times"/>
-          <w:iCs/>
-          <w:vanish/>
-          <w:color w:val="0000FF"/>
-        </w:rPr>
-        <w:t xml:space="preserve">late. Use the </w:t>
+        <w:t xml:space="preserve">There is guidance within this template that appears in a style named InfoBlue. This style has a hidden font attribute that allows you to toggle whether it is visible or hidden in this template. Use the </w:t>
       </w:r>
       <w:r>
         <w:rPr>
@@ -160,16 +143,15 @@
       </w:pPr>
       <w:bookmarkStart w:id="1" w:name="_Toc436203377"/>
       <w:bookmarkStart w:id="2" w:name="_Toc452813577"/>
+      <w:proofErr w:type="spellStart"/>
       <w:r>
         <w:t>Objetivo</w:t>
       </w:r>
+      <w:proofErr w:type="spellEnd"/>
     </w:p>
     <w:p>
       <w:r>
-        <w:t>This document describes the philosophy, decisions, constraints, justificatio</w:t>
-      </w:r>
-      <w:r>
-        <w:t>ns, significant elements, and any other overarching aspects of the system that shape the design and implementation.</w:t>
+        <w:t>This document describes the philosophy, decisions, constraints, justifications, significant elements, and any other overarching aspects of the system that shape the design and implementation.</w:t>
       </w:r>
     </w:p>
     <w:p>
@@ -177,10 +159,7 @@
         <w:pStyle w:val="InfoBlue"/>
       </w:pPr>
       <w:r>
-        <w:t>[Always address Sections 2 through 6 of this template. Other sections are recommended, depending on the amount of novel architecture, the am</w:t>
-      </w:r>
-      <w:r>
-        <w:t>ount of expected maintenance, the skills of the development team, and the importance of other architectural concerns.]</w:t>
+        <w:t>[Always address Sections 2 through 6 of this template. Other sections are recommended, depending on the amount of novel architecture, the amount of expected maintenance, the skills of the development team, and the importance of other architectural concerns.]</w:t>
       </w:r>
     </w:p>
     <w:bookmarkEnd w:id="1"/>
@@ -204,10 +183,7 @@
         <w:pStyle w:val="InfoBlue"/>
       </w:pPr>
       <w:r>
-        <w:t>[Describe the philosophy of the architecture. Identify issues that will drive the philosophy, such as: Wi</w:t>
-      </w:r>
-      <w:r>
-        <w:t xml:space="preserve">ll the system be driven by complex deployment concerns, adapting to legacy systems, or performance issues? Does it need to be robust for long-term maintenance? </w:t>
+        <w:t xml:space="preserve">[Describe the philosophy of the architecture. Identify issues that will drive the philosophy, such as: Will the system be driven by complex deployment concerns, adapting to legacy systems, or performance issues? Does it need to be robust for long-term maintenance? </w:t>
       </w:r>
     </w:p>
     <w:p>
@@ -215,19 +191,26 @@
         <w:pStyle w:val="InfoBlue"/>
       </w:pPr>
       <w:r>
-        <w:t>Formulate a set of goals that the architecture needs to meet in its structure and behavior. Ide</w:t>
-      </w:r>
-      <w:r>
-        <w:t>ntify critical issues that must be addressed by the architecture, such as: Are there hardware dependencies that should be isolated from the rest of the system? Does the system need to function efficiently under unusual conditions?]</w:t>
+        <w:t>Formulate a set of goals that the architecture needs to meet in its structure and behavior. Identify critical issues that must be addressed by the architecture, such as: Are there hardware dependencies that should be isolated from the rest of the system? Does the system need to function efficiently under unusual conditions?]</w:t>
       </w:r>
     </w:p>
     <w:p>
       <w:pPr>
         <w:pStyle w:val="Ttulo1"/>
       </w:pPr>
-      <w:r>
-        <w:t>Premissas e Dependências</w:t>
-      </w:r>
+      <w:proofErr w:type="spellStart"/>
+      <w:r>
+        <w:t>Premissas</w:t>
+      </w:r>
+      <w:proofErr w:type="spellEnd"/>
+      <w:r>
+        <w:t xml:space="preserve"> e </w:t>
+      </w:r>
+      <w:proofErr w:type="spellStart"/>
+      <w:r>
+        <w:t>Dependências</w:t>
+      </w:r>
+      <w:proofErr w:type="spellEnd"/>
     </w:p>
     <w:p>
       <w:pPr>
@@ -248,13 +231,7 @@
         <w:rPr>
           <w:lang w:val="pt-BR"/>
         </w:rPr>
-        <w:t>Requ</w:t>
-      </w:r>
-      <w:r>
-        <w:rPr>
-          <w:lang w:val="pt-BR"/>
-        </w:rPr>
-        <w:t>isitos Críticos da Arquitetura</w:t>
+        <w:t>Requisitos Críticos da Arquitetura</w:t>
       </w:r>
     </w:p>
     <w:p>
@@ -276,21 +253,23 @@
         <w:rPr>
           <w:lang w:val="pt-BR"/>
         </w:rPr>
-        <w:t>Decisões, Restrições e Justificativas</w:t>
-      </w:r>
+        <w:t xml:space="preserve">Decisões, Restrições e </w:t>
+      </w:r>
+      <w:proofErr w:type="gramStart"/>
+      <w:r>
+        <w:rPr>
+          <w:lang w:val="pt-BR"/>
+        </w:rPr>
+        <w:t>Justificativas</w:t>
+      </w:r>
+      <w:proofErr w:type="gramEnd"/>
     </w:p>
     <w:p>
       <w:pPr>
         <w:pStyle w:val="InfoBlue"/>
       </w:pPr>
       <w:r>
-        <w:t>[List the decisions that have been made regarding architectural approaches and the c</w:t>
-      </w:r>
-      <w:r>
-        <w:t>onstraints being placed on the way that the developers build the system. These will serve as guidelines for defining architecturally significant parts of the system. Justify each decision or constraint so that developers understand the importance of buildi</w:t>
-      </w:r>
-      <w:r>
-        <w:t xml:space="preserve">ng the system according to the context created by those decisions and constraints. This may include a list of DOs and DON’Ts to guide the developers in building the system.] </w:t>
+        <w:t xml:space="preserve">[List the decisions that have been made regarding architectural approaches and the constraints being placed on the way that the developers build the system. These will serve as guidelines for defining architecturally significant parts of the system. Justify each decision or constraint so that developers understand the importance of building the system according to the context created by those decisions and constraints. This may include a list of DOs and DON’Ts to guide the developers in building the system.] </w:t>
       </w:r>
     </w:p>
     <w:p>
@@ -319,27 +298,47 @@
       <w:pPr>
         <w:pStyle w:val="Ttulo1"/>
       </w:pPr>
-      <w:r>
-        <w:t>Mecanismos Arquiteturais</w:t>
-      </w:r>
+      <w:proofErr w:type="spellStart"/>
+      <w:r>
+        <w:t>Mecanismos</w:t>
+      </w:r>
+      <w:proofErr w:type="spellEnd"/>
+      <w:r>
+        <w:t xml:space="preserve"> </w:t>
+      </w:r>
+      <w:proofErr w:type="spellStart"/>
+      <w:r>
+        <w:t>Arquiteturais</w:t>
+      </w:r>
+      <w:proofErr w:type="spellEnd"/>
     </w:p>
     <w:p>
       <w:pPr>
         <w:pStyle w:val="InfoBlue"/>
       </w:pPr>
       <w:r>
-        <w:t>[List the architectural mechanisms and describe the current state of each one. Initially, each mechanism may be only name and a brief description. They will evolve until the mechanism is a collaboration or pattern that can be dire</w:t>
-      </w:r>
-      <w:r>
-        <w:t>ctly applied to some aspect of the design.]</w:t>
+        <w:t>[List the architectural mechanisms and describe the current state of each one. Initially, each mechanism may be only name and a brief description. They will evolve until the mechanism is a collaboration or pattern that can be directly applied to some aspect of the design.]</w:t>
       </w:r>
     </w:p>
     <w:p>
       <w:pPr>
         <w:pStyle w:val="Ttulo2"/>
       </w:pPr>
-      <w:r>
-        <w:t>Mecanismo Arquitetural 1</w:t>
+      <w:proofErr w:type="spellStart"/>
+      <w:r>
+        <w:t>Mecanismo</w:t>
+      </w:r>
+      <w:proofErr w:type="spellEnd"/>
+      <w:r>
+        <w:t xml:space="preserve"> </w:t>
+      </w:r>
+      <w:proofErr w:type="spellStart"/>
+      <w:r>
+        <w:t>Arquitetural</w:t>
+      </w:r>
+      <w:proofErr w:type="spellEnd"/>
+      <w:r>
+        <w:t xml:space="preserve"> 1</w:t>
       </w:r>
     </w:p>
     <w:p>
@@ -355,8 +354,21 @@
       <w:pPr>
         <w:pStyle w:val="Ttulo2"/>
       </w:pPr>
-      <w:r>
-        <w:t>Mecanismo Arquitetural 2</w:t>
+      <w:proofErr w:type="spellStart"/>
+      <w:r>
+        <w:t>Mecanismo</w:t>
+      </w:r>
+      <w:proofErr w:type="spellEnd"/>
+      <w:r>
+        <w:t xml:space="preserve"> </w:t>
+      </w:r>
+      <w:proofErr w:type="spellStart"/>
+      <w:r>
+        <w:t>Arquitetural</w:t>
+      </w:r>
+      <w:proofErr w:type="spellEnd"/>
+      <w:r>
+        <w:t xml:space="preserve"> 2</w:t>
       </w:r>
     </w:p>
     <w:p>
@@ -377,20 +389,27 @@
       <w:pPr>
         <w:pStyle w:val="Ttulo1"/>
       </w:pPr>
+      <w:proofErr w:type="spellStart"/>
       <w:r>
         <w:lastRenderedPageBreak/>
-        <w:t>Principais Abstrações</w:t>
-      </w:r>
+        <w:t>Principais</w:t>
+      </w:r>
+      <w:proofErr w:type="spellEnd"/>
+      <w:r>
+        <w:t xml:space="preserve"> </w:t>
+      </w:r>
+      <w:proofErr w:type="spellStart"/>
+      <w:r>
+        <w:t>Abstrações</w:t>
+      </w:r>
+      <w:proofErr w:type="spellEnd"/>
     </w:p>
     <w:p>
       <w:pPr>
         <w:pStyle w:val="InfoBlue"/>
       </w:pPr>
       <w:r>
-        <w:t>[List and briefly describe the key abstractions of the system. This should be a relatively short list of the critical concepts that define the system. The key abstractions will usually translate to the initial analysis classes and im</w:t>
-      </w:r>
-      <w:r>
-        <w:t>portant patterns.]</w:t>
+        <w:t>[List and briefly describe the key abstractions of the system. This should be a relatively short list of the critical concepts that define the system. The key abstractions will usually translate to the initial analysis classes and important patterns.]</w:t>
       </w:r>
     </w:p>
     <w:p>
@@ -412,29 +431,33 @@
         <w:pStyle w:val="InfoBlue"/>
       </w:pPr>
       <w:r>
-        <w:t>[Describe the architectural pattern that you will use or how the architecture will be consistent and uniform. This could be a simple reference to an existing or well-known architectural pattern, such a</w:t>
-      </w:r>
-      <w:r>
-        <w:t>s the Layer framework, a reference to a high-level model of the framework, or a description of how the major system components should be put together.]</w:t>
+        <w:t>[Describe the architectural pattern that you will use or how the architecture will be consistent and uniform. This could be a simple reference to an existing or well-known architectural pattern, such as the Layer framework, a reference to a high-level model of the framework, or a description of how the major system components should be put together.]</w:t>
       </w:r>
     </w:p>
     <w:p>
       <w:pPr>
         <w:pStyle w:val="Ttulo1"/>
       </w:pPr>
-      <w:r>
-        <w:t>Visões Arquiteturais</w:t>
-      </w:r>
+      <w:proofErr w:type="spellStart"/>
+      <w:r>
+        <w:t>Visões</w:t>
+      </w:r>
+      <w:proofErr w:type="spellEnd"/>
+      <w:r>
+        <w:t xml:space="preserve"> </w:t>
+      </w:r>
+      <w:proofErr w:type="spellStart"/>
+      <w:r>
+        <w:t>Arquiteturais</w:t>
+      </w:r>
+      <w:proofErr w:type="spellEnd"/>
     </w:p>
     <w:p>
       <w:pPr>
         <w:pStyle w:val="InfoBlue"/>
       </w:pPr>
       <w:r>
-        <w:t>[Describe the architectural views that you will use to describe the software archit</w:t>
-      </w:r>
-      <w:r>
-        <w:t>ecture. This illustrates the different perspectives that you will make available to review and to document architectural decisions.]</w:t>
+        <w:t>[Describe the architectural views that you will use to describe the software architecture. This illustrates the different perspectives that you will make available to review and to document architectural decisions.]</w:t>
       </w:r>
     </w:p>
     <w:p>
@@ -460,13 +483,7 @@
         <w:t xml:space="preserve">Logical: </w:t>
       </w:r>
       <w:r>
-        <w:t>Describes the structure and behavior of architecturally significant portions of the system. This</w:t>
-      </w:r>
-      <w:r>
-        <w:t xml:space="preserve"> might include the package structure, critical interfaces, important classes and subsystems, and the relationships between these elements. It also includes physical and logical views of persistent data, if persistence will be built into the system. This is</w:t>
-      </w:r>
-      <w:r>
-        <w:t xml:space="preserve"> a documented subset of the design.</w:t>
+        <w:t>Describes the structure and behavior of architecturally significant portions of the system. This might include the package structure, critical interfaces, important classes and subsystems, and the relationships between these elements. It also includes physical and logical views of persistent data, if persistence will be built into the system. This is a documented subset of the design.</w:t>
       </w:r>
     </w:p>
     <w:p>
@@ -558,12 +575,6 @@
       <w:gridCol w:w="3162"/>
     </w:tblGrid>
     <w:tr>
-      <w:tblPrEx>
-        <w:tblCellMar>
-          <w:top w:w="0" w:type="dxa"/>
-          <w:bottom w:w="0" w:type="dxa"/>
-        </w:tblCellMar>
-      </w:tblPrEx>
       <w:tc>
         <w:tcPr>
           <w:tcW w:w="3162" w:type="dxa"/>
@@ -616,13 +627,7 @@
             <w:rPr>
               <w:lang w:val="pt-BR"/>
             </w:rPr>
-            <w:instrText xml:space="preserve"> DOCPROPERTY "Company"  \* MERGEFOR</w:instrText>
-          </w:r>
-          <w:r>
-            <w:rPr>
-              <w:lang w:val="pt-BR"/>
-            </w:rPr>
-            <w:instrText xml:space="preserve">MAT </w:instrText>
+            <w:instrText xml:space="preserve"> DOCPROPERTY "Company"  \* MERGEFORMAT </w:instrText>
           </w:r>
           <w:r>
             <w:fldChar w:fldCharType="separate"/>
@@ -631,7 +636,35 @@
             <w:rPr>
               <w:lang w:val="pt-BR"/>
             </w:rPr>
-            <w:t>&lt;Company Name&gt;</w:t>
+            <w:t>&lt;</w:t>
+          </w:r>
+          <w:proofErr w:type="spellStart"/>
+          <w:r>
+            <w:rPr>
+              <w:lang w:val="pt-BR"/>
+            </w:rPr>
+            <w:t>Company</w:t>
+          </w:r>
+          <w:proofErr w:type="spellEnd"/>
+          <w:r>
+            <w:rPr>
+              <w:lang w:val="pt-BR"/>
+            </w:rPr>
+            <w:t xml:space="preserve"> </w:t>
+          </w:r>
+          <w:proofErr w:type="spellStart"/>
+          <w:r>
+            <w:rPr>
+              <w:lang w:val="pt-BR"/>
+            </w:rPr>
+            <w:t>Name</w:t>
+          </w:r>
+          <w:proofErr w:type="spellEnd"/>
+          <w:r>
+            <w:rPr>
+              <w:lang w:val="pt-BR"/>
+            </w:rPr>
+            <w:t>&gt;</w:t>
           </w:r>
           <w:r>
             <w:fldChar w:fldCharType="end"/>
@@ -773,12 +806,6 @@
       <w:gridCol w:w="3179"/>
     </w:tblGrid>
     <w:tr>
-      <w:tblPrEx>
-        <w:tblCellMar>
-          <w:top w:w="0" w:type="dxa"/>
-          <w:bottom w:w="0" w:type="dxa"/>
-        </w:tblCellMar>
-      </w:tblPrEx>
       <w:tc>
         <w:tcPr>
           <w:tcW w:w="6379" w:type="dxa"/>
@@ -793,32 +820,7 @@
             <w:rPr>
               <w:b/>
             </w:rPr>
-            <w:fldChar w:fldCharType="begin"/>
-          </w:r>
-          <w:r>
-            <w:rPr>
-              <w:b/>
-              <w:lang w:val="pt-BR"/>
-            </w:rPr>
-            <w:instrText xml:space="preserve"> SUBJECT  \* MERGEFORMAT </w:instrText>
-          </w:r>
-          <w:r>
-            <w:rPr>
-              <w:b/>
-            </w:rPr>
-            <w:fldChar w:fldCharType="separate"/>
-          </w:r>
-          <w:r>
-            <w:rPr>
-              <w:lang w:val="pt-BR"/>
-            </w:rPr>
-            <w:t>&lt;Project Name&gt;</w:t>
-          </w:r>
-          <w:r>
-            <w:rPr>
-              <w:b/>
-            </w:rPr>
-            <w:fldChar w:fldCharType="end"/>
+            <w:t>School Drive</w:t>
           </w:r>
         </w:p>
       </w:tc>
@@ -843,16 +845,16 @@
             </w:rPr>
             <w:t xml:space="preserve"> </w:t>
           </w:r>
+          <w:r>
+            <w:rPr>
+              <w:lang w:val="pt-BR"/>
+            </w:rPr>
+            <w:t>Versão 00.01</w:t>
+          </w:r>
         </w:p>
       </w:tc>
     </w:tr>
     <w:tr>
-      <w:tblPrEx>
-        <w:tblCellMar>
-          <w:top w:w="0" w:type="dxa"/>
-          <w:bottom w:w="0" w:type="dxa"/>
-        </w:tblCellMar>
-      </w:tblPrEx>
       <w:tc>
         <w:tcPr>
           <w:tcW w:w="6379" w:type="dxa"/>
@@ -885,7 +887,21 @@
             <w:rPr>
               <w:lang w:val="pt-BR"/>
             </w:rPr>
-            <w:t xml:space="preserve">  Data:  &lt;dd/mm/aa&gt;</w:t>
+            <w:t xml:space="preserve">  Data:</w:t>
+          </w:r>
+          <w:proofErr w:type="gramStart"/>
+          <w:r>
+            <w:rPr>
+              <w:lang w:val="pt-BR"/>
+            </w:rPr>
+            <w:t xml:space="preserve">  </w:t>
+          </w:r>
+          <w:proofErr w:type="gramEnd"/>
+          <w:r>
+            <w:rPr>
+              <w:lang w:val="pt-BR"/>
+            </w:rPr>
+            <w:t>01/09/2014</w:t>
           </w:r>
         </w:p>
       </w:tc>
@@ -925,14 +941,14 @@
         <v:path o:extrusionok="f" gradientshapeok="t" o:connecttype="rect"/>
         <o:lock v:ext="edit" aspectratio="t"/>
       </v:shapetype>
-      <v:shape id="_x0000_i1026" type="#_x0000_t75" style="width:29.4pt;height:27.6pt" o:bullet="t">
+      <v:shape id="_x0000_i1030" type="#_x0000_t75" style="width:29.45pt;height:27.85pt" o:bullet="t">
         <v:imagedata r:id="rId1" o:title="clip_image001"/>
       </v:shape>
     </w:pict>
   </w:numPicBullet>
   <w:numPicBullet w:numPicBulletId="1">
     <w:pict>
-      <v:shape id="_x0000_i1027" type="#_x0000_t75" style="width:30.6pt;height:30pt" o:bullet="t">
+      <v:shape id="_x0000_i1031" type="#_x0000_t75" style="width:30.5pt;height:29.95pt" o:bullet="t">
         <v:imagedata r:id="rId2" o:title="clip_image002"/>
       </v:shape>
     </w:pict>
@@ -3006,7 +3022,9 @@
   </w:style>
   <w:style w:type="character" w:default="1" w:styleId="Fontepargpadro">
     <w:name w:val="Default Paragraph Font"/>
-    <w:semiHidden/>
+    <w:uiPriority w:val="1"/>
+    <w:semiHidden/>
+    <w:unhideWhenUsed/>
   </w:style>
   <w:style w:type="table" w:default="1" w:styleId="Tabelanormal">
     <w:name w:val="Normal Table"/>
@@ -3363,10 +3381,8 @@
     <w:basedOn w:val="Normal"/>
     <w:pPr>
       <w:widowControl/>
-      <w:numPr>
-        <w:numId w:val="81"/>
-      </w:numPr>
       <w:tabs>
+        <w:tab w:val="num" w:pos="360"/>
         <w:tab w:val="left" w:pos="720"/>
       </w:tabs>
       <w:spacing w:before="120" w:line="240" w:lineRule="auto"/>
@@ -3469,8 +3485,8 @@
       <w:rFonts w:ascii="Arial" w:hAnsi="Arial" w:cs="Arial"/>
     </w:rPr>
   </w:style>
-  <w:style w:type="paragraph" w:customStyle="1" w:styleId="BalloonText">
-    <w:name w:val="Balloon Text"/>
+  <w:style w:type="paragraph" w:customStyle="1" w:styleId="Textodebalo1">
+    <w:name w:val="Texto de balão1"/>
     <w:basedOn w:val="Normal"/>
     <w:semiHidden/>
     <w:rPr>
@@ -3814,7 +3830,9 @@
   </w:style>
   <w:style w:type="character" w:default="1" w:styleId="Fontepargpadro">
     <w:name w:val="Default Paragraph Font"/>
-    <w:semiHidden/>
+    <w:uiPriority w:val="1"/>
+    <w:semiHidden/>
+    <w:unhideWhenUsed/>
   </w:style>
   <w:style w:type="table" w:default="1" w:styleId="Tabelanormal">
     <w:name w:val="Normal Table"/>
@@ -4171,10 +4189,8 @@
     <w:basedOn w:val="Normal"/>
     <w:pPr>
       <w:widowControl/>
-      <w:numPr>
-        <w:numId w:val="81"/>
-      </w:numPr>
       <w:tabs>
+        <w:tab w:val="num" w:pos="360"/>
         <w:tab w:val="left" w:pos="720"/>
       </w:tabs>
       <w:spacing w:before="120" w:line="240" w:lineRule="auto"/>
@@ -4277,8 +4293,8 @@
       <w:rFonts w:ascii="Arial" w:hAnsi="Arial" w:cs="Arial"/>
     </w:rPr>
   </w:style>
-  <w:style w:type="paragraph" w:customStyle="1" w:styleId="BalloonText">
-    <w:name w:val="Balloon Text"/>
+  <w:style w:type="paragraph" w:customStyle="1" w:styleId="Textodebalo1">
+    <w:name w:val="Texto de balão1"/>
     <w:basedOn w:val="Normal"/>
     <w:semiHidden/>
     <w:rPr>

</xml_diff>